<commit_message>
NEW: informacion sobre excepcion
</commit_message>
<xml_diff>
--- a/material/Tecnicas/Ejercicios/19. Excepciones/CalculadoraManejoExcepciones.docx
+++ b/material/Tecnicas/Ejercicios/19. Excepciones/CalculadoraManejoExcepciones.docx
@@ -51,7 +51,7 @@
         <w:rPr>
           <w:lang w:val="es-419"/>
         </w:rPr>
-        <w:t xml:space="preserve"> Opere los números con memoria dinámica. </w:t>
+        <w:t xml:space="preserve"> </w:t>
       </w:r>
     </w:p>
     <w:p>
@@ -68,7 +68,6 @@
         <w:t>Se hará control de excepciones lógicas, de la clase (</w:t>
       </w:r>
       <w:hyperlink r:id="rId5" w:history="1">
-        <w:proofErr w:type="spellStart"/>
         <w:r>
           <w:rPr>
             <w:rStyle w:val="Hyperlink"/>
@@ -81,7 +80,6 @@
           </w:rPr>
           <w:t>logic_error</w:t>
         </w:r>
-        <w:proofErr w:type="spellEnd"/>
       </w:hyperlink>
       <w:r>
         <w:t>)</w:t>
@@ -208,25 +206,17 @@
           <w:iCs/>
           <w:lang w:val="es-419"/>
         </w:rPr>
-        <w:t xml:space="preserve">( Este texto solo puede estar escrito una vez en el programa en el </w:t>
-      </w:r>
-      <w:proofErr w:type="spellStart"/>
+        <w:t xml:space="preserve">( Este texto solo puede estar escrito </w:t>
+      </w:r>
+      <w:bookmarkStart w:id="0" w:name="_GoBack"/>
+      <w:bookmarkEnd w:id="0"/>
       <w:r>
         <w:rPr>
           <w:i/>
           <w:iCs/>
           <w:lang w:val="es-419"/>
         </w:rPr>
-        <w:t>main</w:t>
-      </w:r>
-      <w:proofErr w:type="spellEnd"/>
-      <w:r>
-        <w:rPr>
-          <w:i/>
-          <w:iCs/>
-          <w:lang w:val="es-419"/>
-        </w:rPr>
-        <w:t xml:space="preserve"> que será la interfaz de salida de los datos). </w:t>
+        <w:t xml:space="preserve">en el main que será la interfaz de salida de los datos). </w:t>
       </w:r>
     </w:p>
     <w:p>
@@ -261,53 +251,21 @@
           <w:color w:val="FF0000"/>
           <w:lang w:val="es-419"/>
         </w:rPr>
-        <w:t xml:space="preserve">No se autorizan </w:t>
-      </w:r>
-      <w:proofErr w:type="spellStart"/>
+        <w:t>No se autorizan printf con mensajes de error en ning</w:t>
+      </w:r>
       <w:r>
         <w:rPr>
           <w:color w:val="FF0000"/>
           <w:lang w:val="es-419"/>
         </w:rPr>
-        <w:t>printf</w:t>
-      </w:r>
-      <w:proofErr w:type="spellEnd"/>
+        <w:t>u</w:t>
+      </w:r>
       <w:r>
         <w:rPr>
           <w:color w:val="FF0000"/>
           <w:lang w:val="es-419"/>
         </w:rPr>
-        <w:t xml:space="preserve"> con mensajes de error en ning</w:t>
-      </w:r>
-      <w:r>
-        <w:rPr>
-          <w:color w:val="FF0000"/>
-          <w:lang w:val="es-419"/>
-        </w:rPr>
-        <w:t>u</w:t>
-      </w:r>
-      <w:r>
-        <w:rPr>
-          <w:color w:val="FF0000"/>
-          <w:lang w:val="es-419"/>
-        </w:rPr>
-        <w:t xml:space="preserve">na parte del programa diferente al </w:t>
-      </w:r>
-      <w:proofErr w:type="spellStart"/>
-      <w:r>
-        <w:rPr>
-          <w:color w:val="FF0000"/>
-          <w:lang w:val="es-419"/>
-        </w:rPr>
-        <w:t>main</w:t>
-      </w:r>
-      <w:proofErr w:type="spellEnd"/>
-      <w:r>
-        <w:rPr>
-          <w:color w:val="FF0000"/>
-          <w:lang w:val="es-419"/>
-        </w:rPr>
-        <w:t>.</w:t>
+        <w:t>na parte del programa diferente al main.</w:t>
       </w:r>
     </w:p>
     <w:p>
@@ -322,8 +280,6 @@
         </w:rPr>
         <w:t xml:space="preserve"> </w:t>
       </w:r>
-      <w:bookmarkStart w:id="0" w:name="_GoBack"/>
-      <w:bookmarkEnd w:id="0"/>
     </w:p>
     <w:p>
       <w:pPr>
@@ -910,6 +866,7 @@
     <w:lsdException w:name="HTML Sample" w:semiHidden="1" w:unhideWhenUsed="1"/>
     <w:lsdException w:name="HTML Typewriter" w:semiHidden="1" w:unhideWhenUsed="1"/>
     <w:lsdException w:name="HTML Variable" w:semiHidden="1" w:unhideWhenUsed="1"/>
+    <w:lsdException w:name="Normal Table" w:semiHidden="1" w:unhideWhenUsed="1"/>
     <w:lsdException w:name="annotation subject" w:semiHidden="1" w:unhideWhenUsed="1"/>
     <w:lsdException w:name="No List" w:semiHidden="1" w:unhideWhenUsed="1"/>
     <w:lsdException w:name="Outline List 1" w:semiHidden="1" w:unhideWhenUsed="1"/>
@@ -955,9 +912,11 @@
     <w:lsdException w:name="Table Subtle 1" w:semiHidden="1" w:unhideWhenUsed="1"/>
     <w:lsdException w:name="Table Subtle 2" w:semiHidden="1" w:unhideWhenUsed="1"/>
     <w:lsdException w:name="Table Web 1" w:semiHidden="1" w:unhideWhenUsed="1"/>
+    <w:lsdException w:name="Table Web 2" w:semiHidden="1" w:unhideWhenUsed="1"/>
     <w:lsdException w:name="Table Web 3" w:semiHidden="1" w:unhideWhenUsed="1"/>
     <w:lsdException w:name="Balloon Text" w:semiHidden="1" w:unhideWhenUsed="1"/>
     <w:lsdException w:name="Table Grid" w:uiPriority="39"/>
+    <w:lsdException w:name="Table Theme" w:semiHidden="1" w:unhideWhenUsed="1"/>
     <w:lsdException w:name="Placeholder Text" w:semiHidden="1"/>
     <w:lsdException w:name="No Spacing" w:uiPriority="1" w:qFormat="1"/>
     <w:lsdException w:name="Light Shading" w:uiPriority="60"/>

</xml_diff>